<commit_message>
completing the adaptations for changes to Plotter.py and Load.py
</commit_message>
<xml_diff>
--- a/doc/DevNotes/larnder/2020-04-24/PlotterNotes.docx
+++ b/doc/DevNotes/larnder/2020-04-24/PlotterNotes.docx
@@ -118,22 +118,13 @@
         </w:numPr>
       </w:pPr>
       <w:r>
-        <w:t xml:space="preserve">Test_Plotter </w:t>
-      </w:r>
-      <w:r>
-        <w:t>: rename to Test_LoadAndPlot</w:t>
-      </w:r>
-    </w:p>
-    <w:p>
-      <w:pPr>
-        <w:pStyle w:val="ListParagraph"/>
-        <w:numPr>
-          <w:ilvl w:val="3"/>
-          <w:numId w:val="1"/>
-        </w:numPr>
-      </w:pPr>
-      <w:r>
-        <w:t>replaces Test_LoadOmega.py (deleted)</w:t>
+        <w:t>Test_Plotter</w:t>
+      </w:r>
+      <w:r>
+        <w:t>.py</w:t>
+      </w:r>
+      <w:r>
+        <w:t xml:space="preserve"> </w:t>
       </w:r>
       <w:bookmarkStart w:id="0" w:name="_GoBack"/>
       <w:bookmarkEnd w:id="0"/>
@@ -150,6 +141,9 @@
         <w:t>Test_CostFunction</w:t>
       </w:r>
       <w:r>
+        <w:t>.py</w:t>
+      </w:r>
+      <w:r>
         <w:t xml:space="preserve"> </w:t>
       </w:r>
     </w:p>
@@ -162,7 +156,58 @@
         </w:numPr>
       </w:pPr>
       <w:r>
-        <w:t>TestLoadPlot.py ; Test_SpikePlot.py</w:t>
+        <w:t>TestLoadPlot.py</w:t>
+      </w:r>
+      <w:r>
+        <w:t>; Test_SpikePlot.py</w:t>
+      </w:r>
+    </w:p>
+    <w:p>
+      <w:pPr>
+        <w:pStyle w:val="ListParagraph"/>
+        <w:numPr>
+          <w:ilvl w:val="2"/>
+          <w:numId w:val="1"/>
+        </w:numPr>
+      </w:pPr>
+      <w:r>
+        <w:t>Test_Larnder.py</w:t>
+      </w:r>
+    </w:p>
+    <w:p>
+      <w:pPr>
+        <w:pStyle w:val="ListParagraph"/>
+        <w:numPr>
+          <w:ilvl w:val="0"/>
+          <w:numId w:val="1"/>
+        </w:numPr>
+      </w:pPr>
+      <w:r>
+        <w:t>TODO: collapse the following redundant tests into one file with a few variation functions to test:</w:t>
+      </w:r>
+    </w:p>
+    <w:p>
+      <w:pPr>
+        <w:pStyle w:val="ListParagraph"/>
+        <w:numPr>
+          <w:ilvl w:val="1"/>
+          <w:numId w:val="1"/>
+        </w:numPr>
+      </w:pPr>
+      <w:r>
+        <w:t xml:space="preserve">Test_Plotter.py, TestLoadPlot.py  </w:t>
+      </w:r>
+    </w:p>
+    <w:p>
+      <w:pPr>
+        <w:pStyle w:val="ListParagraph"/>
+        <w:numPr>
+          <w:ilvl w:val="1"/>
+          <w:numId w:val="1"/>
+        </w:numPr>
+      </w:pPr>
+      <w:r>
+        <w:t>( I already deleted Test_LoadOmega.py as it was redundant )</w:t>
       </w:r>
     </w:p>
     <w:p>

</xml_diff>